<commit_message>
4 routers in series
</commit_message>
<xml_diff>
--- a/report.docx
+++ b/report.docx
@@ -183,6 +183,12 @@
       <w:r>
         <w:t>outputs 2002-1-2</w:t>
       </w:r>
+    </w:p>
+    <w:p>
+      <w:pPr>
+        <w:pStyle w:val="NoSpacing"/>
+        <w:ind w:left="720"/>
+      </w:pPr>
     </w:p>
     <w:p>
       <w:pPr>
@@ -236,6 +242,278 @@
             </a:graphic>
           </wp:anchor>
         </w:drawing>
+      </w:r>
+      <w:r>
+        <w:tab/>
+      </w:r>
+      <w:r>
+        <w:tab/>
+      </w:r>
+      <w:r>
+        <w:tab/>
+      </w:r>
+      <w:r>
+        <w:tab/>
+      </w:r>
+      <w:r>
+        <w:tab/>
+      </w:r>
+      <w:r>
+        <w:tab/>
+      </w:r>
+      <w:r>
+        <w:tab/>
+      </w:r>
+      <w:r>
+        <w:tab/>
+      </w:r>
+      <w:r>
+        <w:tab/>
+      </w:r>
+      <w:r>
+        <w:tab/>
+      </w:r>
+      <w:r>
+        <w:tab/>
+      </w:r>
+      <w:r>
+        <w:tab/>
+      </w:r>
+      <w:r>
+        <w:tab/>
+      </w:r>
+      <w:r>
+        <w:tab/>
+      </w:r>
+      <w:r>
+        <w:tab/>
+      </w:r>
+      <w:r>
+        <w:tab/>
+      </w:r>
+      <w:r>
+        <w:tab/>
+      </w:r>
+      <w:r>
+        <w:tab/>
+      </w:r>
+      <w:r>
+        <w:tab/>
+      </w:r>
+      <w:r>
+        <w:tab/>
+      </w:r>
+      <w:r>
+        <w:tab/>
+      </w:r>
+      <w:r>
+        <w:tab/>
+      </w:r>
+      <w:r>
+        <w:tab/>
+      </w:r>
+    </w:p>
+    <w:p>
+      <w:pPr>
+        <w:pStyle w:val="NoSpacing"/>
+        <w:ind w:left="720"/>
+      </w:pPr>
+    </w:p>
+    <w:p>
+      <w:pPr>
+        <w:pStyle w:val="NoSpacing"/>
+        <w:ind w:left="720"/>
+      </w:pPr>
+    </w:p>
+    <w:p>
+      <w:pPr>
+        <w:pStyle w:val="NoSpacing"/>
+        <w:ind w:left="720"/>
+      </w:pPr>
+    </w:p>
+    <w:p>
+      <w:pPr>
+        <w:pStyle w:val="NoSpacing"/>
+        <w:ind w:left="720"/>
+      </w:pPr>
+    </w:p>
+    <w:p>
+      <w:pPr>
+        <w:pStyle w:val="NoSpacing"/>
+        <w:ind w:left="720"/>
+      </w:pPr>
+      <w:r>
+        <w:tab/>
+      </w:r>
+      <w:r>
+        <w:tab/>
+      </w:r>
+      <w:r>
+        <w:tab/>
+      </w:r>
+      <w:r>
+        <w:tab/>
+      </w:r>
+      <w:r>
+        <w:tab/>
+      </w:r>
+    </w:p>
+    <w:p>
+      <w:pPr>
+        <w:pStyle w:val="NoSpacing"/>
+        <w:ind w:left="720"/>
+      </w:pPr>
+    </w:p>
+    <w:p>
+      <w:pPr>
+        <w:pStyle w:val="NoSpacing"/>
+      </w:pPr>
+      <w:r>
+        <w:lastRenderedPageBreak/>
+        <w:t xml:space="preserve">Testing </w:t>
+      </w:r>
+      <w:r>
+        <w:t>four</w:t>
+      </w:r>
+      <w:r>
+        <w:t xml:space="preserve"> routers in series (1-2-3</w:t>
+      </w:r>
+      <w:r>
+        <w:t>-4</w:t>
+      </w:r>
+      <w:r>
+        <w:t>)</w:t>
+      </w:r>
+    </w:p>
+    <w:p>
+      <w:pPr>
+        <w:pStyle w:val="NoSpacing"/>
+      </w:pPr>
+    </w:p>
+    <w:p>
+      <w:pPr>
+        <w:pStyle w:val="NoSpacing"/>
+        <w:ind w:left="720"/>
+      </w:pPr>
+      <w:r>
+        <w:t>router-id 1</w:t>
+      </w:r>
+    </w:p>
+    <w:p>
+      <w:pPr>
+        <w:pStyle w:val="NoSpacing"/>
+        <w:ind w:left="720"/>
+      </w:pPr>
+      <w:r>
+        <w:t>input-ports 10001</w:t>
+      </w:r>
+    </w:p>
+    <w:p>
+      <w:pPr>
+        <w:pStyle w:val="NoSpacing"/>
+        <w:ind w:left="720"/>
+      </w:pPr>
+      <w:r>
+        <w:t>outputs 2001-1-2</w:t>
+      </w:r>
+    </w:p>
+    <w:p>
+      <w:pPr>
+        <w:pStyle w:val="NoSpacing"/>
+        <w:ind w:left="720"/>
+      </w:pPr>
+    </w:p>
+    <w:p>
+      <w:pPr>
+        <w:pStyle w:val="NoSpacing"/>
+        <w:ind w:left="720"/>
+      </w:pPr>
+      <w:r>
+        <w:t>router-id 2</w:t>
+      </w:r>
+    </w:p>
+    <w:p>
+      <w:pPr>
+        <w:pStyle w:val="NoSpacing"/>
+        <w:ind w:left="720"/>
+      </w:pPr>
+      <w:r>
+        <w:t>input-ports 2001,2002</w:t>
+      </w:r>
+    </w:p>
+    <w:p>
+      <w:pPr>
+        <w:pStyle w:val="NoSpacing"/>
+        <w:ind w:left="720"/>
+      </w:pPr>
+      <w:r>
+        <w:t>outputs 3001-1-3, 10001-1-1</w:t>
+      </w:r>
+    </w:p>
+    <w:p>
+      <w:pPr>
+        <w:pStyle w:val="NoSpacing"/>
+        <w:ind w:left="720"/>
+      </w:pPr>
+    </w:p>
+    <w:p>
+      <w:pPr>
+        <w:pStyle w:val="NoSpacing"/>
+        <w:ind w:left="720"/>
+      </w:pPr>
+      <w:r>
+        <w:t>router-id 3</w:t>
+      </w:r>
+    </w:p>
+    <w:p>
+      <w:pPr>
+        <w:pStyle w:val="NoSpacing"/>
+        <w:ind w:left="720"/>
+      </w:pPr>
+      <w:r>
+        <w:t>input-ports 3001, 3002</w:t>
+      </w:r>
+    </w:p>
+    <w:p>
+      <w:pPr>
+        <w:pStyle w:val="NoSpacing"/>
+        <w:ind w:left="720"/>
+      </w:pPr>
+      <w:r>
+        <w:t>outputs 2002-1-2, 4001-1-4</w:t>
+      </w:r>
+    </w:p>
+    <w:p>
+      <w:pPr>
+        <w:pStyle w:val="NoSpacing"/>
+        <w:ind w:left="720"/>
+      </w:pPr>
+    </w:p>
+    <w:p>
+      <w:pPr>
+        <w:pStyle w:val="NoSpacing"/>
+        <w:ind w:left="720"/>
+      </w:pPr>
+      <w:r>
+        <w:t>router-id 4</w:t>
+      </w:r>
+    </w:p>
+    <w:p>
+      <w:pPr>
+        <w:pStyle w:val="NoSpacing"/>
+        <w:ind w:left="720"/>
+      </w:pPr>
+      <w:r>
+        <w:t>input-ports 4001</w:t>
+      </w:r>
+    </w:p>
+    <w:p>
+      <w:pPr>
+        <w:pStyle w:val="NoSpacing"/>
+        <w:ind w:left="720"/>
+      </w:pPr>
+      <w:r>
+        <w:t>outputs 3002-1-3</w:t>
       </w:r>
     </w:p>
     <w:sectPr>

</xml_diff>

<commit_message>
four in series with varying costs
</commit_message>
<xml_diff>
--- a/report.docx
+++ b/report.docx
@@ -370,19 +370,7 @@
       </w:pPr>
       <w:r>
         <w:lastRenderedPageBreak/>
-        <w:t xml:space="preserve">Testing </w:t>
-      </w:r>
-      <w:r>
-        <w:t>four</w:t>
-      </w:r>
-      <w:r>
-        <w:t xml:space="preserve"> routers in series (1-2-3</w:t>
-      </w:r>
-      <w:r>
-        <w:t>-4</w:t>
-      </w:r>
-      <w:r>
-        <w:t>)</w:t>
+        <w:t>Testing four routers in series (1-2-3-4)</w:t>
       </w:r>
     </w:p>
     <w:p>
@@ -514,6 +502,153 @@
       </w:pPr>
       <w:r>
         <w:t>outputs 3002-1-3</w:t>
+      </w:r>
+    </w:p>
+    <w:p>
+      <w:pPr>
+        <w:pStyle w:val="NoSpacing"/>
+      </w:pPr>
+    </w:p>
+    <w:p>
+      <w:pPr>
+        <w:pStyle w:val="NoSpacing"/>
+      </w:pPr>
+      <w:r>
+        <w:t>Testing four routers in series (1-2-3-4)</w:t>
+      </w:r>
+      <w:r>
+        <w:t xml:space="preserve"> with varying cost</w:t>
+      </w:r>
+    </w:p>
+    <w:p>
+      <w:pPr>
+        <w:pStyle w:val="NoSpacing"/>
+      </w:pPr>
+    </w:p>
+    <w:p>
+      <w:pPr>
+        <w:pStyle w:val="NoSpacing"/>
+        <w:ind w:left="720"/>
+      </w:pPr>
+      <w:r>
+        <w:t>router-id 1</w:t>
+      </w:r>
+    </w:p>
+    <w:p>
+      <w:pPr>
+        <w:pStyle w:val="NoSpacing"/>
+        <w:ind w:left="720"/>
+      </w:pPr>
+      <w:r>
+        <w:t>input-ports 10001</w:t>
+      </w:r>
+    </w:p>
+    <w:p>
+      <w:pPr>
+        <w:pStyle w:val="NoSpacing"/>
+        <w:ind w:left="720"/>
+      </w:pPr>
+      <w:r>
+        <w:t>outputs 2001-1-2</w:t>
+      </w:r>
+    </w:p>
+    <w:p>
+      <w:pPr>
+        <w:pStyle w:val="NoSpacing"/>
+        <w:ind w:left="720"/>
+      </w:pPr>
+    </w:p>
+    <w:p>
+      <w:pPr>
+        <w:pStyle w:val="NoSpacing"/>
+        <w:ind w:left="720"/>
+      </w:pPr>
+      <w:r>
+        <w:t>router-id 2</w:t>
+      </w:r>
+    </w:p>
+    <w:p>
+      <w:pPr>
+        <w:pStyle w:val="NoSpacing"/>
+        <w:ind w:left="720"/>
+      </w:pPr>
+      <w:r>
+        <w:t>input-ports 2001,2002</w:t>
+      </w:r>
+    </w:p>
+    <w:p>
+      <w:pPr>
+        <w:pStyle w:val="NoSpacing"/>
+        <w:ind w:left="720"/>
+      </w:pPr>
+      <w:r>
+        <w:t>outputs 3001-2-3, 10001-1-1</w:t>
+      </w:r>
+    </w:p>
+    <w:p>
+      <w:pPr>
+        <w:pStyle w:val="NoSpacing"/>
+        <w:ind w:left="720"/>
+      </w:pPr>
+    </w:p>
+    <w:p>
+      <w:pPr>
+        <w:pStyle w:val="NoSpacing"/>
+        <w:ind w:left="720"/>
+      </w:pPr>
+      <w:r>
+        <w:t>router-id 3</w:t>
+      </w:r>
+    </w:p>
+    <w:p>
+      <w:pPr>
+        <w:pStyle w:val="NoSpacing"/>
+        <w:ind w:left="720"/>
+      </w:pPr>
+      <w:r>
+        <w:t>input-ports 3001, 3002</w:t>
+      </w:r>
+    </w:p>
+    <w:p>
+      <w:pPr>
+        <w:pStyle w:val="NoSpacing"/>
+        <w:ind w:left="720"/>
+      </w:pPr>
+      <w:r>
+        <w:t>outputs 2002-2-2, 4001-3-4</w:t>
+      </w:r>
+    </w:p>
+    <w:p>
+      <w:pPr>
+        <w:pStyle w:val="NoSpacing"/>
+        <w:ind w:left="720"/>
+      </w:pPr>
+    </w:p>
+    <w:p>
+      <w:pPr>
+        <w:pStyle w:val="NoSpacing"/>
+        <w:ind w:left="720"/>
+      </w:pPr>
+      <w:r>
+        <w:t>router-id 4</w:t>
+      </w:r>
+    </w:p>
+    <w:p>
+      <w:pPr>
+        <w:pStyle w:val="NoSpacing"/>
+        <w:ind w:left="720"/>
+      </w:pPr>
+      <w:r>
+        <w:t>input-ports 4001</w:t>
+      </w:r>
+    </w:p>
+    <w:p>
+      <w:pPr>
+        <w:pStyle w:val="NoSpacing"/>
+        <w:ind w:left="720"/>
+      </w:pPr>
+      <w:r>
+        <w:t>outputs 3002-3-3</w:t>
       </w:r>
     </w:p>
     <w:sectPr>

</xml_diff>

<commit_message>
5 routers with loop, added first part of timeout, need to implement poisen reverse
</commit_message>
<xml_diff>
--- a/report.docx
+++ b/report.docx
@@ -514,10 +514,7 @@
         <w:pStyle w:val="NoSpacing"/>
       </w:pPr>
       <w:r>
-        <w:t>Testing four routers in series (1-2-3-4)</w:t>
-      </w:r>
-      <w:r>
-        <w:t xml:space="preserve"> with varying cost</w:t>
+        <w:t>Testing four routers in series (1-2-3-4) with varying cost</w:t>
       </w:r>
     </w:p>
     <w:p>
@@ -649,6 +646,214 @@
       </w:pPr>
       <w:r>
         <w:t>outputs 3002-3-3</w:t>
+      </w:r>
+    </w:p>
+    <w:p>
+      <w:pPr>
+        <w:pStyle w:val="NoSpacing"/>
+      </w:pPr>
+    </w:p>
+    <w:p>
+      <w:pPr>
+        <w:pStyle w:val="NoSpacing"/>
+      </w:pPr>
+      <w:r>
+        <w:t>Testing</w:t>
+      </w:r>
+      <w:r>
+        <w:t xml:space="preserve"> 5 routers in series with link between 1-&gt;5</w:t>
+      </w:r>
+    </w:p>
+    <w:p>
+      <w:pPr>
+        <w:pStyle w:val="NoSpacing"/>
+      </w:pPr>
+      <w:r>
+        <w:tab/>
+      </w:r>
+      <w:r>
+        <w:t>router-id 1</w:t>
+      </w:r>
+    </w:p>
+    <w:p>
+      <w:pPr>
+        <w:pStyle w:val="NoSpacing"/>
+        <w:ind w:left="720"/>
+      </w:pPr>
+      <w:r>
+        <w:t>input-ports 10001, 10002</w:t>
+      </w:r>
+    </w:p>
+    <w:p>
+      <w:pPr>
+        <w:pStyle w:val="NoSpacing"/>
+        <w:ind w:left="720"/>
+      </w:pPr>
+      <w:r>
+        <w:t>outputs 2001-1-2, 5002-11-5</w:t>
+      </w:r>
+    </w:p>
+    <w:p>
+      <w:pPr>
+        <w:pStyle w:val="NoSpacing"/>
+        <w:ind w:left="720"/>
+      </w:pPr>
+      <w:r>
+        <w:t>router-id 1</w:t>
+      </w:r>
+    </w:p>
+    <w:p>
+      <w:pPr>
+        <w:pStyle w:val="NoSpacing"/>
+        <w:ind w:left="720"/>
+      </w:pPr>
+      <w:r>
+        <w:t>input-ports 10001, 10002</w:t>
+      </w:r>
+    </w:p>
+    <w:p>
+      <w:pPr>
+        <w:pStyle w:val="NoSpacing"/>
+        <w:ind w:left="720"/>
+      </w:pPr>
+      <w:r>
+        <w:t>outputs 2001-1-2, 5002-11-5</w:t>
+      </w:r>
+    </w:p>
+    <w:p>
+      <w:pPr>
+        <w:pStyle w:val="NoSpacing"/>
+        <w:ind w:left="720"/>
+      </w:pPr>
+      <w:r>
+        <w:t>router-id 3</w:t>
+      </w:r>
+    </w:p>
+    <w:p>
+      <w:pPr>
+        <w:pStyle w:val="NoSpacing"/>
+        <w:ind w:left="720"/>
+      </w:pPr>
+      <w:r>
+        <w:t>input-ports 3001, 3002</w:t>
+      </w:r>
+    </w:p>
+    <w:p>
+      <w:pPr>
+        <w:pStyle w:val="NoSpacing"/>
+        <w:ind w:left="720"/>
+      </w:pPr>
+      <w:r>
+        <w:t>outputs 2002-2-2, 4001-3-4</w:t>
+      </w:r>
+    </w:p>
+    <w:p>
+      <w:pPr>
+        <w:pStyle w:val="NoSpacing"/>
+        <w:ind w:left="720"/>
+      </w:pPr>
+      <w:r>
+        <w:t>router-id 4</w:t>
+      </w:r>
+    </w:p>
+    <w:p>
+      <w:pPr>
+        <w:pStyle w:val="NoSpacing"/>
+        <w:ind w:left="720"/>
+      </w:pPr>
+      <w:r>
+        <w:t>input-ports 4001, 4002</w:t>
+      </w:r>
+    </w:p>
+    <w:p>
+      <w:pPr>
+        <w:pStyle w:val="NoSpacing"/>
+        <w:ind w:left="720"/>
+      </w:pPr>
+      <w:r>
+        <w:t>outputs 3002-3-3, 5001-4-5</w:t>
+      </w:r>
+    </w:p>
+    <w:p>
+      <w:pPr>
+        <w:pStyle w:val="NoSpacing"/>
+        <w:ind w:left="720"/>
+      </w:pPr>
+      <w:r>
+        <w:t>router-id 5</w:t>
+      </w:r>
+    </w:p>
+    <w:p>
+      <w:pPr>
+        <w:pStyle w:val="NoSpacing"/>
+        <w:ind w:left="720"/>
+      </w:pPr>
+      <w:r>
+        <w:t>input-ports 5001, 5002</w:t>
+      </w:r>
+    </w:p>
+    <w:p>
+      <w:pPr>
+        <w:pStyle w:val="NoSpacing"/>
+        <w:ind w:left="720"/>
+      </w:pPr>
+      <w:r>
+        <w:lastRenderedPageBreak/>
+        <w:t>outputs 4002-4-4, 10002-11-1</w:t>
+      </w:r>
+    </w:p>
+    <w:p>
+      <w:pPr>
+        <w:pStyle w:val="NoSpacing"/>
+        <w:ind w:left="720"/>
+      </w:pPr>
+      <w:r>
+        <w:rPr>
+          <w:noProof/>
+        </w:rPr>
+        <w:drawing>
+          <wp:anchor distT="0" distB="0" distL="114300" distR="114300" simplePos="0" relativeHeight="251661312" behindDoc="0" locked="0" layoutInCell="1" allowOverlap="1" wp14:anchorId="1FB14001" wp14:editId="3B4E7004">
+            <wp:simplePos x="0" y="0"/>
+            <wp:positionH relativeFrom="column">
+              <wp:posOffset>0</wp:posOffset>
+            </wp:positionH>
+            <wp:positionV relativeFrom="paragraph">
+              <wp:posOffset>173990</wp:posOffset>
+            </wp:positionV>
+            <wp:extent cx="5731510" cy="1880235"/>
+            <wp:effectExtent l="0" t="0" r="2540" b="5715"/>
+            <wp:wrapSquare wrapText="bothSides"/>
+            <wp:docPr id="2" name="Picture 2" descr="Chart&#10;&#10;Description automatically generated"/>
+            <wp:cNvGraphicFramePr>
+              <a:graphicFrameLocks xmlns:a="http://schemas.openxmlformats.org/drawingml/2006/main" noChangeAspect="1"/>
+            </wp:cNvGraphicFramePr>
+            <a:graphic xmlns:a="http://schemas.openxmlformats.org/drawingml/2006/main">
+              <a:graphicData uri="http://schemas.openxmlformats.org/drawingml/2006/picture">
+                <pic:pic xmlns:pic="http://schemas.openxmlformats.org/drawingml/2006/picture">
+                  <pic:nvPicPr>
+                    <pic:cNvPr id="2" name="Picture 2" descr="Chart&#10;&#10;Description automatically generated"/>
+                    <pic:cNvPicPr/>
+                  </pic:nvPicPr>
+                  <pic:blipFill>
+                    <a:blip r:embed="rId5"/>
+                    <a:stretch>
+                      <a:fillRect/>
+                    </a:stretch>
+                  </pic:blipFill>
+                  <pic:spPr>
+                    <a:xfrm>
+                      <a:off x="0" y="0"/>
+                      <a:ext cx="5731510" cy="1880235"/>
+                    </a:xfrm>
+                    <a:prstGeom prst="rect">
+                      <a:avLst/>
+                    </a:prstGeom>
+                  </pic:spPr>
+                </pic:pic>
+              </a:graphicData>
+            </a:graphic>
+          </wp:anchor>
+        </w:drawing>
       </w:r>
     </w:p>
     <w:sectPr>

</xml_diff>